<commit_message>
resume and intro paragraph update
</commit_message>
<xml_diff>
--- a/assets/documents/resumeLong.docx
+++ b/assets/documents/resumeLong.docx
@@ -271,7 +271,7 @@
         <w:pStyle w:val="ListParagraph"/>
         <w:numPr>
           <w:ilvl w:val="0"/>
-          <w:numId w:val="28"/>
+          <w:numId w:val="5"/>
         </w:numPr>
         <w:spacing w:after="0" w:line="240" w:lineRule="auto"/>
         <w:rPr>
@@ -292,12 +292,28 @@
         <w:rPr>
           <w:rFonts w:cstheme="minorHAnsi"/>
         </w:rPr>
-        <w:t>: Responsive Design, REST, HTML5, CSS3, Bootstrap, Media Query, JavaScript, jQuery, JSON, Node, Express, React, MySQL, Github, Heroku</w:t>
-      </w:r>
-    </w:p>
-    <w:p>
-      <w:pPr>
-        <w:spacing w:after="0" w:line="240" w:lineRule="auto"/>
+        <w:t xml:space="preserve">: </w:t>
+      </w:r>
+      <w:r>
+        <w:rPr>
+          <w:rFonts w:cstheme="minorHAnsi"/>
+        </w:rPr>
+        <w:t>Responsive Design, RESTful API, HTML5, CSS3, Bootstrap, Media Query, JavaScript, jQuery, JSON, Node, Express, React, MySQL, Git, Github, Heroku, JawsDB</w:t>
+      </w:r>
+      <w:r>
+        <w:rPr>
+          <w:rFonts w:cstheme="minorHAnsi"/>
+          <w:b/>
+          <w:bCs/>
+        </w:rPr>
+        <w:t xml:space="preserve"> </w:t>
+      </w:r>
+    </w:p>
+    <w:p>
+      <w:pPr>
+        <w:pStyle w:val="ListParagraph"/>
+        <w:spacing w:after="0" w:line="240" w:lineRule="auto"/>
+        <w:ind w:left="360"/>
         <w:rPr>
           <w:rFonts w:cstheme="minorHAnsi"/>
           <w:b/>
@@ -422,7 +438,7 @@
         <w:pStyle w:val="ListParagraph"/>
         <w:numPr>
           <w:ilvl w:val="0"/>
-          <w:numId w:val="28"/>
+          <w:numId w:val="5"/>
         </w:numPr>
         <w:spacing w:after="0" w:line="240" w:lineRule="auto"/>
         <w:rPr>
@@ -450,15 +466,13 @@
         <w:rPr>
           <w:rFonts w:cstheme="minorHAnsi"/>
         </w:rPr>
-        <w:t>Responsive Design, REST, HTML5, CSS3, Bootstrap, Media Query, JavaScript, jQuery, JSON, Node, Express, React, MySQL, Github, Heroku</w:t>
-      </w:r>
-      <w:r>
-        <w:rPr>
-          <w:rFonts w:cstheme="minorHAnsi"/>
-          <w:b/>
-          <w:bCs/>
-        </w:rPr>
-        <w:t xml:space="preserve"> </w:t>
+        <w:t>Responsive Design, RESTful API, HTML5, CSS3, Bootstrap, Media Query, JavaScript, jQuery, JSON, Node, Express, React, MySQL, Git, Github, Heroku, JawsDB,</w:t>
+      </w:r>
+      <w:r>
+        <w:rPr>
+          <w:rFonts w:cstheme="minorHAnsi"/>
+        </w:rPr>
+        <w:t xml:space="preserve"> Photoshop CS</w:t>
       </w:r>
     </w:p>
     <w:p>
@@ -730,7 +744,7 @@
           <w:b/>
           <w:bCs/>
         </w:rPr>
-        <w:t xml:space="preserve">Consultant </w:t>
+        <w:t>Freelance Web Developer and Broker</w:t>
       </w:r>
     </w:p>
     <w:p>
@@ -738,7 +752,7 @@
         <w:pStyle w:val="ListParagraph"/>
         <w:numPr>
           <w:ilvl w:val="0"/>
-          <w:numId w:val="31"/>
+          <w:numId w:val="34"/>
         </w:numPr>
         <w:spacing w:after="0" w:line="240" w:lineRule="auto"/>
         <w:rPr>
@@ -749,7 +763,7 @@
         <w:rPr>
           <w:rFonts w:cstheme="minorHAnsi"/>
         </w:rPr>
-        <w:t>Establish and maintain customer relationships</w:t>
+        <w:t>Create Realtor websites with MLS search functionality for customer retention</w:t>
       </w:r>
     </w:p>
     <w:p>
@@ -757,7 +771,7 @@
         <w:pStyle w:val="ListParagraph"/>
         <w:numPr>
           <w:ilvl w:val="0"/>
-          <w:numId w:val="31"/>
+          <w:numId w:val="34"/>
         </w:numPr>
         <w:spacing w:after="0" w:line="240" w:lineRule="auto"/>
         <w:rPr>
@@ -768,7 +782,7 @@
         <w:rPr>
           <w:rFonts w:cstheme="minorHAnsi"/>
         </w:rPr>
-        <w:t>Customize existing websites</w:t>
+        <w:t>Produce marketing materials</w:t>
       </w:r>
     </w:p>
     <w:p>
@@ -776,7 +790,7 @@
         <w:pStyle w:val="ListParagraph"/>
         <w:numPr>
           <w:ilvl w:val="0"/>
-          <w:numId w:val="31"/>
+          <w:numId w:val="34"/>
         </w:numPr>
         <w:spacing w:after="0" w:line="240" w:lineRule="auto"/>
         <w:rPr>
@@ -787,7 +801,7 @@
         <w:rPr>
           <w:rFonts w:cstheme="minorHAnsi"/>
         </w:rPr>
-        <w:t>Produce marketing materials</w:t>
+        <w:t>Establish and maintain customer relationships</w:t>
       </w:r>
     </w:p>
     <w:p>
@@ -795,7 +809,7 @@
         <w:pStyle w:val="ListParagraph"/>
         <w:numPr>
           <w:ilvl w:val="0"/>
-          <w:numId w:val="31"/>
+          <w:numId w:val="34"/>
         </w:numPr>
         <w:spacing w:after="0" w:line="240" w:lineRule="auto"/>
         <w:rPr>
@@ -814,7 +828,7 @@
         <w:rPr>
           <w:rFonts w:cstheme="minorHAnsi"/>
         </w:rPr>
-        <w:t>: HTML, CSS, Microsoft Office, Windows, Photoshop</w:t>
+        <w:t>: HTML, CSS, JavaScript, Microsoft Office, Windows, Photoshop</w:t>
       </w:r>
     </w:p>
     <w:p>
@@ -3418,99 +3432,33 @@
   </w:num>
   <w:num w:numId="25">
     <w:abstractNumId w:val="0"/>
-    <w:lvlOverride w:ilvl="0"/>
-    <w:lvlOverride w:ilvl="1"/>
-    <w:lvlOverride w:ilvl="2"/>
-    <w:lvlOverride w:ilvl="3"/>
-    <w:lvlOverride w:ilvl="4"/>
-    <w:lvlOverride w:ilvl="5"/>
-    <w:lvlOverride w:ilvl="6"/>
-    <w:lvlOverride w:ilvl="7"/>
-    <w:lvlOverride w:ilvl="8"/>
   </w:num>
   <w:num w:numId="26">
     <w:abstractNumId w:val="8"/>
-    <w:lvlOverride w:ilvl="0"/>
-    <w:lvlOverride w:ilvl="1"/>
-    <w:lvlOverride w:ilvl="2"/>
-    <w:lvlOverride w:ilvl="3"/>
-    <w:lvlOverride w:ilvl="4"/>
-    <w:lvlOverride w:ilvl="5"/>
-    <w:lvlOverride w:ilvl="6"/>
-    <w:lvlOverride w:ilvl="7"/>
-    <w:lvlOverride w:ilvl="8"/>
   </w:num>
   <w:num w:numId="27">
     <w:abstractNumId w:val="11"/>
-    <w:lvlOverride w:ilvl="0"/>
-    <w:lvlOverride w:ilvl="1"/>
-    <w:lvlOverride w:ilvl="2"/>
-    <w:lvlOverride w:ilvl="3"/>
-    <w:lvlOverride w:ilvl="4"/>
-    <w:lvlOverride w:ilvl="5"/>
-    <w:lvlOverride w:ilvl="6"/>
-    <w:lvlOverride w:ilvl="7"/>
-    <w:lvlOverride w:ilvl="8"/>
   </w:num>
   <w:num w:numId="28">
     <w:abstractNumId w:val="4"/>
-    <w:lvlOverride w:ilvl="0"/>
-    <w:lvlOverride w:ilvl="1"/>
-    <w:lvlOverride w:ilvl="2"/>
-    <w:lvlOverride w:ilvl="3"/>
-    <w:lvlOverride w:ilvl="4"/>
-    <w:lvlOverride w:ilvl="5"/>
-    <w:lvlOverride w:ilvl="6"/>
-    <w:lvlOverride w:ilvl="7"/>
-    <w:lvlOverride w:ilvl="8"/>
   </w:num>
   <w:num w:numId="29">
     <w:abstractNumId w:val="6"/>
-    <w:lvlOverride w:ilvl="0"/>
-    <w:lvlOverride w:ilvl="1"/>
-    <w:lvlOverride w:ilvl="2"/>
-    <w:lvlOverride w:ilvl="3"/>
-    <w:lvlOverride w:ilvl="4"/>
-    <w:lvlOverride w:ilvl="5"/>
-    <w:lvlOverride w:ilvl="6"/>
-    <w:lvlOverride w:ilvl="7"/>
-    <w:lvlOverride w:ilvl="8"/>
   </w:num>
   <w:num w:numId="30">
     <w:abstractNumId w:val="5"/>
-    <w:lvlOverride w:ilvl="0"/>
-    <w:lvlOverride w:ilvl="1"/>
-    <w:lvlOverride w:ilvl="2"/>
-    <w:lvlOverride w:ilvl="3"/>
-    <w:lvlOverride w:ilvl="4"/>
-    <w:lvlOverride w:ilvl="5"/>
-    <w:lvlOverride w:ilvl="6"/>
-    <w:lvlOverride w:ilvl="7"/>
-    <w:lvlOverride w:ilvl="8"/>
   </w:num>
   <w:num w:numId="31">
     <w:abstractNumId w:val="3"/>
-    <w:lvlOverride w:ilvl="0"/>
-    <w:lvlOverride w:ilvl="1"/>
-    <w:lvlOverride w:ilvl="2"/>
-    <w:lvlOverride w:ilvl="3"/>
-    <w:lvlOverride w:ilvl="4"/>
-    <w:lvlOverride w:ilvl="5"/>
-    <w:lvlOverride w:ilvl="6"/>
-    <w:lvlOverride w:ilvl="7"/>
-    <w:lvlOverride w:ilvl="8"/>
   </w:num>
   <w:num w:numId="32">
     <w:abstractNumId w:val="9"/>
-    <w:lvlOverride w:ilvl="0"/>
-    <w:lvlOverride w:ilvl="1"/>
-    <w:lvlOverride w:ilvl="2"/>
-    <w:lvlOverride w:ilvl="3"/>
-    <w:lvlOverride w:ilvl="4"/>
-    <w:lvlOverride w:ilvl="5"/>
-    <w:lvlOverride w:ilvl="6"/>
-    <w:lvlOverride w:ilvl="7"/>
-    <w:lvlOverride w:ilvl="8"/>
+  </w:num>
+  <w:num w:numId="33">
+    <w:abstractNumId w:val="3"/>
+  </w:num>
+  <w:num w:numId="34">
+    <w:abstractNumId w:val="3"/>
   </w:num>
 </w:numbering>
 </file>

</xml_diff>